<commit_message>
Changes to margin and padding
Made changes, but still need more adjustments.
</commit_message>
<xml_diff>
--- a/module-12/final-doc/final-planning.docx
+++ b/module-12/final-doc/final-planning.docx
@@ -197,6 +197,53 @@
       </w:r>
     </w:p>
     <w:p>
+      <w:r>
+        <w:t xml:space="preserve">Hello and welcome to my Web Development with HTML and CSS </w:t>
+      </w:r>
+      <w:r>
+        <w:t>Module 12.3 Final.</w:t>
+      </w:r>
+      <w:r>
+        <w:t xml:space="preserve"> My name is Chee </w:t>
+      </w:r>
+      <w:proofErr w:type="gramStart"/>
+      <w:r>
+        <w:t>Her</w:t>
+      </w:r>
+      <w:proofErr w:type="gramEnd"/>
+      <w:r>
+        <w:t xml:space="preserve"> and I am in the Software Development Degree program at Bellevue University.</w:t>
+      </w:r>
+      <w:r>
+        <w:t xml:space="preserve"> I transferred from local technical college and started</w:t>
+      </w:r>
+      <w:r>
+        <w:t xml:space="preserve"> attending</w:t>
+      </w:r>
+      <w:bookmarkStart w:id="0" w:name="_GoBack"/>
+      <w:bookmarkEnd w:id="0"/>
+      <w:r>
+        <w:t xml:space="preserve"> Bellevue University in the Fall Semester of 2021. </w:t>
+      </w:r>
+    </w:p>
+    <w:p>
+      <w:r>
+        <w:t xml:space="preserve">Here you will learn a little bit about my hobbies and what I like to do </w:t>
+      </w:r>
+      <w:r>
+        <w:t xml:space="preserve">on my free time. You will also </w:t>
+      </w:r>
+      <w:r>
+        <w:t>learn about my personal experiences and work experience. Lastly, at the bottom of the pag</w:t>
+      </w:r>
+      <w:r>
+        <w:t xml:space="preserve">e, you will have an opportunity </w:t>
+      </w:r>
+      <w:r>
+        <w:t>to email me if you have further questions.</w:t>
+      </w:r>
+    </w:p>
+    <w:p>
       <w:pPr>
         <w:numPr>
           <w:ilvl w:val="0"/>
@@ -321,7 +368,6 @@
           <w:b/>
         </w:rPr>
       </w:pPr>
-      <w:bookmarkStart w:id="0" w:name="_GoBack"/>
       <w:r>
         <w:rPr>
           <w:b/>
@@ -370,7 +416,6 @@
           </wp:inline>
         </w:drawing>
       </w:r>
-      <w:bookmarkEnd w:id="0"/>
       <w:r>
         <w:rPr>
           <w:b/>
@@ -1285,7 +1330,7 @@
           <w:rPr>
             <w:noProof/>
           </w:rPr>
-          <w:t>2</w:t>
+          <w:t>9</w:t>
         </w:r>
         <w:r>
           <w:rPr>

</xml_diff>